<commit_message>
Update and add some test cases
</commit_message>
<xml_diff>
--- a/Documentation/Test Cases/iris_ui_001.docx
+++ b/Documentation/Test Cases/iris_ui_001.docx
@@ -1,6 +1,6 @@
 
 <file path=word/document.xml><?xml version="1.0" encoding="utf-8"?>
-<w:document xmlns:wpc="http://schemas.microsoft.com/office/word/2010/wordprocessingCanvas" xmlns:cx="http://schemas.microsoft.com/office/drawing/2014/chartex" xmlns:cx1="http://schemas.microsoft.com/office/drawing/2015/9/8/chartex" xmlns:mc="http://schemas.openxmlformats.org/markup-compatibility/2006" xmlns:o="urn:schemas-microsoft-com:office:office" xmlns:r="http://schemas.openxmlformats.org/officeDocument/2006/relationships" xmlns:m="http://schemas.openxmlformats.org/officeDocument/2006/math" xmlns:v="urn:schemas-microsoft-com:vml" xmlns:wp14="http://schemas.microsoft.com/office/word/2010/wordprocessingDrawing" xmlns:wp="http://schemas.openxmlformats.org/drawingml/2006/wordprocessingDrawing" xmlns:w10="urn:schemas-microsoft-com:office:word" xmlns:w="http://schemas.openxmlformats.org/wordprocessingml/2006/main" xmlns:w14="http://schemas.microsoft.com/office/word/2010/wordml" xmlns:w15="http://schemas.microsoft.com/office/word/2012/wordml" xmlns:w16se="http://schemas.microsoft.com/office/word/2015/wordml/symex" xmlns:wpg="http://schemas.microsoft.com/office/word/2010/wordprocessingGroup" xmlns:wpi="http://schemas.microsoft.com/office/word/2010/wordprocessingInk" xmlns:wne="http://schemas.microsoft.com/office/word/2006/wordml" xmlns:wps="http://schemas.microsoft.com/office/word/2010/wordprocessingShape" mc:Ignorable="w14 w15 w16se wp14">
+<w:document xmlns:wpc="http://schemas.microsoft.com/office/word/2010/wordprocessingCanvas" xmlns:mc="http://schemas.openxmlformats.org/markup-compatibility/2006" xmlns:o="urn:schemas-microsoft-com:office:office" xmlns:r="http://schemas.openxmlformats.org/officeDocument/2006/relationships" xmlns:m="http://schemas.openxmlformats.org/officeDocument/2006/math" xmlns:v="urn:schemas-microsoft-com:vml" xmlns:wp14="http://schemas.microsoft.com/office/word/2010/wordprocessingDrawing" xmlns:wp="http://schemas.openxmlformats.org/drawingml/2006/wordprocessingDrawing" xmlns:w10="urn:schemas-microsoft-com:office:word" xmlns:w="http://schemas.openxmlformats.org/wordprocessingml/2006/main" xmlns:w14="http://schemas.microsoft.com/office/word/2010/wordml" xmlns:w15="http://schemas.microsoft.com/office/word/2012/wordml" xmlns:wpg="http://schemas.microsoft.com/office/word/2010/wordprocessingGroup" xmlns:wpi="http://schemas.microsoft.com/office/word/2010/wordprocessingInk" xmlns:wne="http://schemas.microsoft.com/office/word/2006/wordml" xmlns:wps="http://schemas.microsoft.com/office/word/2010/wordprocessingShape" mc:Ignorable="w14 w15 wp14">
   <w:body>
     <w:tbl>
       <w:tblPr>
@@ -360,6 +360,20 @@
                 <w:b/>
               </w:rPr>
             </w:pPr>
+            <w:r>
+              <w:rPr>
+                <w:b/>
+              </w:rPr>
+              <w:t>Scott Arnett</w:t>
+            </w:r>
+            <w:r>
+              <w:rPr>
+                <w:b/>
+              </w:rPr>
+              <w:t>e</w:t>
+            </w:r>
+            <w:bookmarkStart w:id="0" w:name="_GoBack"/>
+            <w:bookmarkEnd w:id="0"/>
           </w:p>
         </w:tc>
       </w:tr>
@@ -450,6 +464,12 @@
                 <w:b/>
               </w:rPr>
             </w:pPr>
+            <w:r>
+              <w:rPr>
+                <w:b/>
+              </w:rPr>
+              <w:t>4/12/16</w:t>
+            </w:r>
           </w:p>
         </w:tc>
       </w:tr>
@@ -914,6 +934,12 @@
                 <w:b/>
               </w:rPr>
             </w:pPr>
+            <w:r>
+              <w:rPr>
+                <w:b/>
+              </w:rPr>
+              <w:t>Service Started</w:t>
+            </w:r>
           </w:p>
         </w:tc>
         <w:tc>
@@ -933,6 +959,12 @@
                 <w:b/>
               </w:rPr>
             </w:pPr>
+            <w:r>
+              <w:rPr>
+                <w:b/>
+              </w:rPr>
+              <w:t>Pass</w:t>
+            </w:r>
           </w:p>
         </w:tc>
         <w:tc>
@@ -1026,21 +1058,7 @@
               <w:rPr>
                 <w:b/>
               </w:rPr>
-              <w:t xml:space="preserve">The voice </w:t>
-            </w:r>
-            <w:bookmarkStart w:id="0" w:name="_GoBack"/>
-            <w:bookmarkEnd w:id="0"/>
-            <w:r>
-              <w:rPr>
-                <w:b/>
-              </w:rPr>
-              <w:t xml:space="preserve">service is running in the background </w:t>
-            </w:r>
-            <w:r>
-              <w:rPr>
-                <w:b/>
-              </w:rPr>
-              <w:t>and a notification is added to the status bar of the OS noting that.</w:t>
+              <w:t>The voice service is running in the background and a notification is added to the status bar of the OS noting that.</w:t>
             </w:r>
           </w:p>
         </w:tc>
@@ -1068,8 +1086,8 @@
 </file>
 
 <file path=word/numbering.xml><?xml version="1.0" encoding="utf-8"?>
-<w:numbering xmlns:wpc="http://schemas.microsoft.com/office/word/2010/wordprocessingCanvas" xmlns:cx="http://schemas.microsoft.com/office/drawing/2014/chartex" xmlns:cx1="http://schemas.microsoft.com/office/drawing/2015/9/8/chartex" xmlns:mc="http://schemas.openxmlformats.org/markup-compatibility/2006" xmlns:o="urn:schemas-microsoft-com:office:office" xmlns:r="http://schemas.openxmlformats.org/officeDocument/2006/relationships" xmlns:m="http://schemas.openxmlformats.org/officeDocument/2006/math" xmlns:v="urn:schemas-microsoft-com:vml" xmlns:wp14="http://schemas.microsoft.com/office/word/2010/wordprocessingDrawing" xmlns:wp="http://schemas.openxmlformats.org/drawingml/2006/wordprocessingDrawing" xmlns:w10="urn:schemas-microsoft-com:office:word" xmlns:w="http://schemas.openxmlformats.org/wordprocessingml/2006/main" xmlns:w14="http://schemas.microsoft.com/office/word/2010/wordml" xmlns:w15="http://schemas.microsoft.com/office/word/2012/wordml" xmlns:w16se="http://schemas.microsoft.com/office/word/2015/wordml/symex" xmlns:wpg="http://schemas.microsoft.com/office/word/2010/wordprocessingGroup" xmlns:wpi="http://schemas.microsoft.com/office/word/2010/wordprocessingInk" xmlns:wne="http://schemas.microsoft.com/office/word/2006/wordml" xmlns:wps="http://schemas.microsoft.com/office/word/2010/wordprocessingShape" mc:Ignorable="w14 w15 w16se wp14">
-  <w:abstractNum w:abstractNumId="0" w15:restartNumberingAfterBreak="0">
+<w:numbering xmlns:wpc="http://schemas.microsoft.com/office/word/2010/wordprocessingCanvas" xmlns:mc="http://schemas.openxmlformats.org/markup-compatibility/2006" xmlns:o="urn:schemas-microsoft-com:office:office" xmlns:r="http://schemas.openxmlformats.org/officeDocument/2006/relationships" xmlns:m="http://schemas.openxmlformats.org/officeDocument/2006/math" xmlns:v="urn:schemas-microsoft-com:vml" xmlns:wp14="http://schemas.microsoft.com/office/word/2010/wordprocessingDrawing" xmlns:wp="http://schemas.openxmlformats.org/drawingml/2006/wordprocessingDrawing" xmlns:w10="urn:schemas-microsoft-com:office:word" xmlns:w="http://schemas.openxmlformats.org/wordprocessingml/2006/main" xmlns:w14="http://schemas.microsoft.com/office/word/2010/wordml" xmlns:w15="http://schemas.microsoft.com/office/word/2012/wordml" xmlns:wpg="http://schemas.microsoft.com/office/word/2010/wordprocessingGroup" xmlns:wpi="http://schemas.microsoft.com/office/word/2010/wordprocessingInk" xmlns:wne="http://schemas.microsoft.com/office/word/2006/wordml" xmlns:wps="http://schemas.microsoft.com/office/word/2010/wordprocessingShape" mc:Ignorable="w14 w15 wp14">
+  <w:abstractNum w:abstractNumId="0">
     <w:nsid w:val="00000029"/>
     <w:multiLevelType w:val="hybridMultilevel"/>
     <w:tmpl w:val="00004823"/>
@@ -1133,7 +1151,7 @@
 </file>
 
 <file path=word/styles.xml><?xml version="1.0" encoding="utf-8"?>
-<w:styles xmlns:mc="http://schemas.openxmlformats.org/markup-compatibility/2006" xmlns:r="http://schemas.openxmlformats.org/officeDocument/2006/relationships" xmlns:w="http://schemas.openxmlformats.org/wordprocessingml/2006/main" xmlns:w14="http://schemas.microsoft.com/office/word/2010/wordml" xmlns:w15="http://schemas.microsoft.com/office/word/2012/wordml" xmlns:w16se="http://schemas.microsoft.com/office/word/2015/wordml/symex" mc:Ignorable="w14 w15 w16se">
+<w:styles xmlns:mc="http://schemas.openxmlformats.org/markup-compatibility/2006" xmlns:r="http://schemas.openxmlformats.org/officeDocument/2006/relationships" xmlns:w="http://schemas.openxmlformats.org/wordprocessingml/2006/main" xmlns:w14="http://schemas.microsoft.com/office/word/2010/wordml" xmlns:w15="http://schemas.microsoft.com/office/word/2012/wordml" mc:Ignorable="w14 w15">
   <w:docDefaults>
     <w:rPrDefault>
       <w:rPr>
@@ -1565,6 +1583,7 @@
     <w:uiPriority w:val="59"/>
     <w:rsid w:val="006244AF"/>
     <w:tblPr>
+      <w:tblInd w:w="0" w:type="dxa"/>
       <w:tblBorders>
         <w:top w:val="single" w:sz="4" w:space="0" w:color="auto"/>
         <w:left w:val="single" w:sz="4" w:space="0" w:color="auto"/>
@@ -1573,6 +1592,12 @@
         <w:insideH w:val="single" w:sz="4" w:space="0" w:color="auto"/>
         <w:insideV w:val="single" w:sz="4" w:space="0" w:color="auto"/>
       </w:tblBorders>
+      <w:tblCellMar>
+        <w:top w:w="0" w:type="dxa"/>
+        <w:left w:w="108" w:type="dxa"/>
+        <w:bottom w:w="0" w:type="dxa"/>
+        <w:right w:w="108" w:type="dxa"/>
+      </w:tblCellMar>
     </w:tblPr>
   </w:style>
 </w:styles>

</xml_diff>